<commit_message>
Creación de interfaces gráficas
</commit_message>
<xml_diff>
--- a/Artefactos/Descripciones_IsraelReyes.docx
+++ b/Artefactos/Descripciones_IsraelReyes.docx
@@ -11332,24 +11332,17 @@
                 <w:rFonts w:ascii="Arial" w:hAnsi="Arial" w:cs="Arial"/>
                 <w:lang w:val="es-ES"/>
               </w:rPr>
-              <w:t xml:space="preserve">El </w:t>
-            </w:r>
-            <w:proofErr w:type="gramStart"/>
-            <w:r>
-              <w:rPr>
-                <w:rFonts w:ascii="Arial" w:hAnsi="Arial" w:cs="Arial"/>
-                <w:lang w:val="es-ES"/>
-              </w:rPr>
-              <w:t>Director</w:t>
-            </w:r>
-            <w:proofErr w:type="gramEnd"/>
-            <w:r>
-              <w:rPr>
-                <w:rFonts w:ascii="Arial" w:hAnsi="Arial" w:cs="Arial"/>
-                <w:lang w:val="es-ES"/>
-              </w:rPr>
-              <w:t xml:space="preserve"> selecciona egresos de Facebook </w:t>
-            </w:r>
+              <w:t xml:space="preserve">El Director selecciona </w:t>
+            </w:r>
+            <w:r>
+              <w:rPr>
+                <w:rFonts w:ascii="Arial" w:hAnsi="Arial" w:cs="Arial"/>
+                <w:lang w:val="es-ES"/>
+              </w:rPr>
+              <w:t>Anuncios</w:t>
+            </w:r>
+            <w:bookmarkStart w:id="1" w:name="_GoBack"/>
+            <w:bookmarkEnd w:id="1"/>
           </w:p>
         </w:tc>
       </w:tr>
@@ -11692,8 +11685,6 @@
               </w:rPr>
               <w:t xml:space="preserve">El Director acepta </w:t>
             </w:r>
-            <w:bookmarkStart w:id="1" w:name="_GoBack"/>
-            <w:bookmarkEnd w:id="1"/>
           </w:p>
         </w:tc>
       </w:tr>
@@ -18467,7 +18458,7 @@
 </file>
 
 <file path=customXml/itemProps1.xml><?xml version="1.0" encoding="utf-8"?>
-<ds:datastoreItem xmlns:ds="http://schemas.openxmlformats.org/officeDocument/2006/customXml" ds:itemID="{62784420-3327-4DCD-A1C8-04BB7B1A10CA}">
+<ds:datastoreItem xmlns:ds="http://schemas.openxmlformats.org/officeDocument/2006/customXml" ds:itemID="{35B7235D-182C-46CA-838A-D05A549F0F5E}">
   <ds:schemaRefs>
     <ds:schemaRef ds:uri="http://schemas.openxmlformats.org/officeDocument/2006/bibliography"/>
   </ds:schemaRefs>

</xml_diff>